<commit_message>
Update 2019 Cahier des charges P1704 .docx
</commit_message>
<xml_diff>
--- a/01_Administratif/2019 Cahier des charges P1704 .docx
+++ b/01_Administratif/2019 Cahier des charges P1704 .docx
@@ -489,10 +489,10 @@
       </w:r>
     </w:p>
     <w:bookmarkStart w:id="0" w:name="_Toc3192542" w:displacedByCustomXml="next"/>
-    <w:bookmarkStart w:id="1" w:name="_Toc511898621" w:displacedByCustomXml="next"/>
-    <w:bookmarkStart w:id="2" w:name="_Toc509323805" w:displacedByCustomXml="next"/>
-    <w:bookmarkStart w:id="3" w:name="_Toc511898697" w:displacedByCustomXml="next"/>
-    <w:bookmarkStart w:id="4" w:name="_Toc512515373" w:displacedByCustomXml="next"/>
+    <w:bookmarkStart w:id="1" w:name="_Toc512515373" w:displacedByCustomXml="next"/>
+    <w:bookmarkStart w:id="2" w:name="_Toc511898697" w:displacedByCustomXml="next"/>
+    <w:bookmarkStart w:id="3" w:name="_Toc509323805" w:displacedByCustomXml="next"/>
+    <w:bookmarkStart w:id="4" w:name="_Toc511898621" w:displacedByCustomXml="next"/>
     <w:sdt>
       <w:sdtPr>
         <w:rPr>
@@ -911,11 +911,11 @@
       </w:r>
       <w:bookmarkStart w:id="7" w:name="_Toc509323807"/>
       <w:bookmarkEnd w:id="5"/>
+      <w:bookmarkEnd w:id="6"/>
       <w:bookmarkEnd w:id="4"/>
       <w:bookmarkEnd w:id="3"/>
       <w:bookmarkEnd w:id="2"/>
       <w:bookmarkEnd w:id="1"/>
-      <w:bookmarkEnd w:id="6"/>
     </w:p>
     <w:bookmarkEnd w:id="7"/>
     <w:p/>
@@ -1034,19 +1034,17 @@
           </wp:inline>
         </w:drawing>
       </w:r>
-      <w:bookmarkStart w:id="9" w:name="_GoBack"/>
-      <w:bookmarkEnd w:id="9"/>
     </w:p>
     <w:p>
       <w:pPr>
         <w:pStyle w:val="Titre1"/>
       </w:pPr>
-      <w:bookmarkStart w:id="10" w:name="_Toc3192545"/>
+      <w:bookmarkStart w:id="9" w:name="_Toc3192545"/>
       <w:r>
         <w:lastRenderedPageBreak/>
         <w:t>Manette Universelle</w:t>
       </w:r>
-      <w:bookmarkEnd w:id="10"/>
+      <w:bookmarkEnd w:id="9"/>
     </w:p>
     <w:p>
       <w:pPr>
@@ -1310,7 +1308,13 @@
       </w:pPr>
       <w:r>
         <w:lastRenderedPageBreak/>
-        <w:t>La manette sera alimentée par une batterie rechargeable par USB. Nous avons prévu une autonomie de 1H dans des conditions de jeu constant.</w:t>
+        <w:t>La manette sera alimentée par une batterie rechargeable par USB. Nous avons prévu une autonomie de</w:t>
+      </w:r>
+      <w:r>
+        <w:t xml:space="preserve"> minimum</w:t>
+      </w:r>
+      <w:r>
+        <w:t xml:space="preserve"> 1H dans des conditions de jeu constant.</w:t>
       </w:r>
     </w:p>
     <w:p/>
@@ -1336,7 +1340,15 @@
         </w:numPr>
       </w:pPr>
       <w:r>
-        <w:t>Un second design de manette fonctionnant sur le même principe permettra de piloter le minotaure du projet P1631</w:t>
+        <w:t xml:space="preserve">Un second design de manette </w:t>
+      </w:r>
+      <w:r>
+        <w:t xml:space="preserve">similaire et </w:t>
+      </w:r>
+      <w:bookmarkStart w:id="10" w:name="_GoBack"/>
+      <w:bookmarkEnd w:id="10"/>
+      <w:r>
+        <w:t>fonctionnant sur le même principe permettra de piloter le minotaure du projet P1631</w:t>
       </w:r>
     </w:p>
     <w:p>
@@ -1395,7 +1407,7 @@
             <v:path o:extrusionok="f" gradientshapeok="t" o:connecttype="rect"/>
             <o:lock v:ext="edit" aspectratio="t"/>
           </v:shapetype>
-          <v:shape id="_x0000_i1025" type="#_x0000_t75" alt="Ligne de signature Microsoft Office..." style="width:192.35pt;height:95.65pt">
+          <v:shape id="_x0000_i1025" type="#_x0000_t75" alt="Ligne de signature Microsoft Office..." style="width:192.75pt;height:95.25pt">
             <v:imagedata r:id="rId14" o:title=""/>
             <o:lock v:ext="edit" ungrouping="t" rotation="t" cropping="t" verticies="t" text="t" grouping="t"/>
             <o:signatureline v:ext="edit" id="{1500E4E5-660C-45DB-9464-4BFD528E2AE8}" provid="{00000000-0000-0000-0000-000000000000}" o:suggestedsigner="LOCATELLI Mark" o:suggestedsigner2="Enseignant" showsigndate="f" issignatureline="t"/>
@@ -1404,7 +1416,7 @@
       </w:r>
       <w:r>
         <w:pict>
-          <v:shape id="_x0000_i1026" type="#_x0000_t75" alt="Ligne de signature Microsoft Office..." style="width:192.35pt;height:95.65pt">
+          <v:shape id="_x0000_i1026" type="#_x0000_t75" alt="Ligne de signature Microsoft Office..." style="width:192.75pt;height:95.25pt">
             <v:imagedata r:id="rId15" o:title=""/>
             <o:lock v:ext="edit" ungrouping="t" rotation="t" cropping="t" verticies="t" text="t" grouping="t"/>
             <o:signatureline v:ext="edit" id="{B72FC145-47F7-4526-AB4B-D0796ECBE5AC}" provid="{00000000-0000-0000-0000-000000000000}" o:suggestedsigner="MAILLARD Joan" issignatureline="t"/>
@@ -1413,7 +1425,7 @@
       </w:r>
       <w:r>
         <w:pict>
-          <v:shape id="_x0000_i1027" type="#_x0000_t75" alt="Ligne de signature Microsoft Office..." style="width:192.35pt;height:95.65pt">
+          <v:shape id="_x0000_i1027" type="#_x0000_t75" alt="Ligne de signature Microsoft Office..." style="width:192.75pt;height:95.25pt">
             <v:imagedata r:id="rId16" o:title=""/>
             <o:lock v:ext="edit" ungrouping="t" rotation="t" cropping="t" verticies="t" text="t" grouping="t"/>
             <o:signatureline v:ext="edit" id="{56A3BC86-547A-4720-93BB-624B478E6A94}" provid="{00000000-0000-0000-0000-000000000000}" o:suggestedsigner="KAHRIMANOVIC Adel" issignatureline="t"/>
@@ -5812,7 +5824,7 @@
 </file>
 
 <file path=customXml/itemProps2.xml><?xml version="1.0" encoding="utf-8"?>
-<ds:datastoreItem xmlns:ds="http://schemas.openxmlformats.org/officeDocument/2006/customXml" ds:itemID="{47C85529-0EDA-4A75-84A1-6EA742960E1F}">
+<ds:datastoreItem xmlns:ds="http://schemas.openxmlformats.org/officeDocument/2006/customXml" ds:itemID="{54C3B9C1-21AB-402F-98A4-3C2EF43899BC}">
   <ds:schemaRefs>
     <ds:schemaRef ds:uri="http://schemas.openxmlformats.org/officeDocument/2006/bibliography"/>
   </ds:schemaRefs>

</xml_diff>